<commit_message>
Correct tuto to install node.js
</commit_message>
<xml_diff>
--- a/doc/Raspberry Configuration Tutorial.docx
+++ b/doc/Raspberry Configuration Tutorial.docx
@@ -20,8 +20,6 @@
           <w:lang w:val="en-GB"/>
         </w:rPr>
       </w:pPr>
-      <w:bookmarkStart w:id="0" w:name="_GoBack"/>
-      <w:bookmarkEnd w:id="0"/>
       <w:r>
         <w:rPr>
           <w:lang w:val="en-GB"/>
@@ -666,7 +664,7 @@
           <w:lang w:val="en-GB"/>
         </w:rPr>
       </w:pPr>
-      <w:bookmarkStart w:id="1" w:name="_Hlk531016643"/>
+      <w:bookmarkStart w:id="0" w:name="_Hlk531016643"/>
       <w:r>
         <w:rPr>
           <w:lang w:val="en-GB"/>
@@ -715,9 +713,25 @@
             <w:rStyle w:val="Lienhypertexte"/>
             <w:lang w:val="en-GB"/>
           </w:rPr>
-          <w:t>Node-RED website for Raspberry Pi</w:t>
+          <w:t>Node-RED</w:t>
+        </w:r>
+        <w:r>
+          <w:rPr>
+            <w:rStyle w:val="Lienhypertexte"/>
+            <w:lang w:val="en-GB"/>
+          </w:rPr>
+          <w:t xml:space="preserve"> </w:t>
+        </w:r>
+        <w:r>
+          <w:rPr>
+            <w:rStyle w:val="Lienhypertexte"/>
+            <w:lang w:val="en-GB"/>
+          </w:rPr>
+          <w:t>website for Raspberry Pi</w:t>
         </w:r>
       </w:hyperlink>
+      <w:bookmarkStart w:id="1" w:name="_GoBack"/>
+      <w:bookmarkEnd w:id="1"/>
       <w:r>
         <w:rPr>
           <w:lang w:val="en-GB"/>
@@ -771,6 +785,118 @@
           <w:lang w:val="en-GB"/>
         </w:rPr>
         <w:t>:</w:t>
+      </w:r>
+    </w:p>
+    <w:p>
+      <w:pPr>
+        <w:tabs>
+          <w:tab w:val="left" w:pos="916"/>
+          <w:tab w:val="left" w:pos="1832"/>
+          <w:tab w:val="left" w:pos="2748"/>
+          <w:tab w:val="left" w:pos="3664"/>
+          <w:tab w:val="left" w:pos="4580"/>
+          <w:tab w:val="left" w:pos="5496"/>
+          <w:tab w:val="left" w:pos="6412"/>
+          <w:tab w:val="left" w:pos="7328"/>
+          <w:tab w:val="left" w:pos="8244"/>
+          <w:tab w:val="left" w:pos="9160"/>
+          <w:tab w:val="left" w:pos="10076"/>
+          <w:tab w:val="left" w:pos="10992"/>
+          <w:tab w:val="left" w:pos="11908"/>
+          <w:tab w:val="left" w:pos="12824"/>
+          <w:tab w:val="left" w:pos="13740"/>
+          <w:tab w:val="left" w:pos="14656"/>
+        </w:tabs>
+        <w:spacing w:after="0" w:line="240" w:lineRule="auto"/>
+        <w:jc w:val="left"/>
+        <w:rPr>
+          <w:rFonts w:ascii="Courier New" w:eastAsia="Times New Roman" w:hAnsi="Courier New" w:cs="Courier New"/>
+          <w:sz w:val="20"/>
+          <w:szCs w:val="20"/>
+          <w:lang w:eastAsia="fr-FR"/>
+        </w:rPr>
+      </w:pPr>
+      <w:proofErr w:type="spellStart"/>
+      <w:proofErr w:type="gramStart"/>
+      <w:r>
+        <w:rPr>
+          <w:rFonts w:ascii="Courier New" w:eastAsia="Times New Roman" w:hAnsi="Courier New" w:cs="Courier New"/>
+          <w:sz w:val="20"/>
+          <w:szCs w:val="20"/>
+          <w:lang w:eastAsia="fr-FR"/>
+        </w:rPr>
+        <w:t>curl</w:t>
+      </w:r>
+      <w:proofErr w:type="spellEnd"/>
+      <w:proofErr w:type="gramEnd"/>
+      <w:r>
+        <w:rPr>
+          <w:rFonts w:ascii="Courier New" w:eastAsia="Times New Roman" w:hAnsi="Courier New" w:cs="Courier New"/>
+          <w:sz w:val="20"/>
+          <w:szCs w:val="20"/>
+          <w:lang w:eastAsia="fr-FR"/>
+        </w:rPr>
+        <w:t xml:space="preserve"> -</w:t>
+      </w:r>
+      <w:proofErr w:type="spellStart"/>
+      <w:r>
+        <w:rPr>
+          <w:rFonts w:ascii="Courier New" w:eastAsia="Times New Roman" w:hAnsi="Courier New" w:cs="Courier New"/>
+          <w:sz w:val="20"/>
+          <w:szCs w:val="20"/>
+          <w:lang w:eastAsia="fr-FR"/>
+        </w:rPr>
+        <w:t>sL</w:t>
+      </w:r>
+      <w:proofErr w:type="spellEnd"/>
+      <w:r>
+        <w:rPr>
+          <w:rFonts w:ascii="Courier New" w:eastAsia="Times New Roman" w:hAnsi="Courier New" w:cs="Courier New"/>
+          <w:sz w:val="20"/>
+          <w:szCs w:val="20"/>
+          <w:lang w:eastAsia="fr-FR"/>
+        </w:rPr>
+        <w:t xml:space="preserve"> https://deb.nodesource.com/setup_10.x | </w:t>
+      </w:r>
+      <w:proofErr w:type="spellStart"/>
+      <w:r>
+        <w:rPr>
+          <w:rFonts w:ascii="Courier New" w:eastAsia="Times New Roman" w:hAnsi="Courier New" w:cs="Courier New"/>
+          <w:sz w:val="20"/>
+          <w:szCs w:val="20"/>
+          <w:lang w:eastAsia="fr-FR"/>
+        </w:rPr>
+        <w:t>sudo</w:t>
+      </w:r>
+      <w:proofErr w:type="spellEnd"/>
+      <w:r>
+        <w:rPr>
+          <w:rFonts w:ascii="Courier New" w:eastAsia="Times New Roman" w:hAnsi="Courier New" w:cs="Courier New"/>
+          <w:sz w:val="20"/>
+          <w:szCs w:val="20"/>
+          <w:lang w:eastAsia="fr-FR"/>
+        </w:rPr>
+        <w:t xml:space="preserve"> -E </w:t>
+      </w:r>
+      <w:proofErr w:type="spellStart"/>
+      <w:r>
+        <w:rPr>
+          <w:rFonts w:ascii="Courier New" w:eastAsia="Times New Roman" w:hAnsi="Courier New" w:cs="Courier New"/>
+          <w:sz w:val="20"/>
+          <w:szCs w:val="20"/>
+          <w:lang w:eastAsia="fr-FR"/>
+        </w:rPr>
+        <w:t>bash</w:t>
+      </w:r>
+      <w:proofErr w:type="spellEnd"/>
+      <w:r>
+        <w:rPr>
+          <w:rFonts w:ascii="Courier New" w:eastAsia="Times New Roman" w:hAnsi="Courier New" w:cs="Courier New"/>
+          <w:sz w:val="20"/>
+          <w:szCs w:val="20"/>
+          <w:lang w:eastAsia="fr-FR"/>
+        </w:rPr>
+        <w:t xml:space="preserve"> -</w:t>
       </w:r>
     </w:p>
     <w:p>
@@ -789,7 +915,7 @@
           <w:sz w:val="20"/>
           <w:lang w:val="en-GB"/>
         </w:rPr>
-        <w:t>bash &lt;(curl -sL https://raw.githubusercontent.com/node-red/raspbian-deb-package/master/resources/update-nodejs-and-nodered)</w:t>
+        <w:t>sudo apt-get install nodejs</w:t>
       </w:r>
     </w:p>
     <w:p>
@@ -799,7 +925,7 @@
         </w:rPr>
       </w:pPr>
       <w:bookmarkStart w:id="2" w:name="_Hlk531089774"/>
-      <w:bookmarkEnd w:id="1"/>
+      <w:bookmarkEnd w:id="0"/>
       <w:r>
         <w:rPr>
           <w:lang w:val="en-GB"/>
@@ -963,48 +1089,42 @@
       </w:r>
     </w:p>
     <w:p>
-      <w:r>
-        <w:t xml:space="preserve">To compile </w:t>
-      </w:r>
-      <w:proofErr w:type="gramStart"/>
-      <w:r>
-        <w:t>a</w:t>
-      </w:r>
-      <w:proofErr w:type="gramEnd"/>
-      <w:r>
-        <w:t xml:space="preserve"> program, go to the </w:t>
+      <w:pPr>
+        <w:rPr>
+          <w:lang w:val="en-GB"/>
+        </w:rPr>
+      </w:pPr>
+      <w:r>
+        <w:rPr>
+          <w:lang w:val="en-GB"/>
+        </w:rPr>
+        <w:t>To compile a program, go to the examples</w:t>
+      </w:r>
+      <w:r>
+        <w:rPr>
+          <w:lang w:val="en-GB"/>
+        </w:rPr>
+        <w:t>’</w:t>
+      </w:r>
+      <w:r>
+        <w:rPr>
+          <w:lang w:val="en-GB"/>
+        </w:rPr>
+        <w:t xml:space="preserve"> directory in </w:t>
       </w:r>
       <w:proofErr w:type="spellStart"/>
       <w:r>
-        <w:t>examples</w:t>
+        <w:rPr>
+          <w:lang w:val="en-GB"/>
+        </w:rPr>
+        <w:t>arduPi</w:t>
       </w:r>
       <w:proofErr w:type="spellEnd"/>
       <w:r>
-        <w:t xml:space="preserve"> directory in </w:t>
-      </w:r>
-      <w:proofErr w:type="spellStart"/>
-      <w:r>
-        <w:t>arduPi</w:t>
-      </w:r>
-      <w:proofErr w:type="spellEnd"/>
-      <w:r>
-        <w:t xml:space="preserve"> and to a </w:t>
-      </w:r>
-      <w:proofErr w:type="spellStart"/>
-      <w:r>
-        <w:t>specific</w:t>
-      </w:r>
-      <w:proofErr w:type="spellEnd"/>
-      <w:r>
-        <w:t xml:space="preserve"> </w:t>
-      </w:r>
-      <w:proofErr w:type="spellStart"/>
-      <w:r>
-        <w:t>protocol</w:t>
-      </w:r>
-      <w:proofErr w:type="spellEnd"/>
-      <w:r>
-        <w:t xml:space="preserve"> and type</w:t>
+        <w:rPr>
+          <w:lang w:val="en-GB"/>
+        </w:rPr>
+        <w:t xml:space="preserve"> and to a specific protocol and type</w:t>
       </w:r>
     </w:p>
     <w:p>
@@ -1978,6 +2098,23 @@
       <w:lang w:eastAsia="fr-FR"/>
     </w:rPr>
   </w:style>
+  <w:style w:type="character" w:customStyle="1" w:styleId="pl-k">
+    <w:name w:val="pl-k"/>
+    <w:basedOn w:val="Policepardfaut"/>
+    <w:rsid w:val="00655463"/>
+  </w:style>
+  <w:style w:type="character" w:styleId="Lienhypertextesuivivisit">
+    <w:name w:val="FollowedHyperlink"/>
+    <w:basedOn w:val="Policepardfaut"/>
+    <w:uiPriority w:val="99"/>
+    <w:semiHidden/>
+    <w:unhideWhenUsed/>
+    <w:rsid w:val="00155B56"/>
+    <w:rPr>
+      <w:color w:val="954F72" w:themeColor="followedHyperlink"/>
+      <w:u w:val="single"/>
+    </w:rPr>
+  </w:style>
 </w:styles>
 </file>
 

</xml_diff>